<commit_message>
Modified name of variables
//TODO: optimizing the algorithm without reusing code from requirement.
</commit_message>
<xml_diff>
--- a/README.docx
+++ b/README.docx
@@ -475,23 +475,13 @@
         </w:rPr>
         <w:t xml:space="preserve"> Type command “</w:t>
       </w:r>
-      <w:proofErr w:type="spellStart"/>
-      <w:r>
-        <w:rPr>
-          <w:rFonts w:ascii="Times New Roman" w:hAnsi="Times New Roman" w:cs="Times New Roman"/>
-          <w:sz w:val="32"/>
-          <w:szCs w:val="32"/>
-        </w:rPr>
-        <w:t>javac</w:t>
-      </w:r>
-      <w:proofErr w:type="spellEnd"/>
-      <w:r>
-        <w:rPr>
-          <w:rFonts w:ascii="Times New Roman" w:hAnsi="Times New Roman" w:cs="Times New Roman"/>
-          <w:sz w:val="32"/>
-          <w:szCs w:val="32"/>
-        </w:rPr>
-        <w:t xml:space="preserve"> *.java</w:t>
+      <w:r>
+        <w:rPr>
+          <w:rFonts w:ascii="Times New Roman" w:hAnsi="Times New Roman" w:cs="Times New Roman"/>
+          <w:sz w:val="32"/>
+          <w:szCs w:val="32"/>
+        </w:rPr>
+        <w:t>javac *.java</w:t>
       </w:r>
       <w:r>
         <w:rPr>
@@ -564,51 +554,23 @@
           <w:sz w:val="32"/>
           <w:szCs w:val="32"/>
         </w:rPr>
-        <w:t xml:space="preserve">) Type command “java </w:t>
-      </w:r>
-      <w:r>
-        <w:rPr>
-          <w:rFonts w:ascii="Times New Roman" w:hAnsi="Times New Roman" w:cs="Times New Roman"/>
-          <w:sz w:val="32"/>
-          <w:szCs w:val="32"/>
-        </w:rPr>
-        <w:t>–</w:t>
-      </w:r>
-      <w:proofErr w:type="spellStart"/>
-      <w:r>
-        <w:rPr>
-          <w:rFonts w:ascii="Times New Roman" w:hAnsi="Times New Roman" w:cs="Times New Roman"/>
-          <w:sz w:val="32"/>
-          <w:szCs w:val="32"/>
-        </w:rPr>
-        <w:t>classpath</w:t>
-      </w:r>
-      <w:proofErr w:type="spellEnd"/>
-      <w:r>
-        <w:rPr>
-          <w:rFonts w:ascii="Times New Roman" w:hAnsi="Times New Roman" w:cs="Times New Roman"/>
-          <w:sz w:val="32"/>
-          <w:szCs w:val="32"/>
-        </w:rPr>
-        <w:t xml:space="preserve"> “.</w:t>
-      </w:r>
-      <w:proofErr w:type="gramStart"/>
-      <w:r>
-        <w:rPr>
-          <w:rFonts w:ascii="Times New Roman" w:hAnsi="Times New Roman" w:cs="Times New Roman"/>
-          <w:sz w:val="32"/>
-          <w:szCs w:val="32"/>
-        </w:rPr>
-        <w:t>;sqlite</w:t>
-      </w:r>
-      <w:proofErr w:type="gramEnd"/>
-      <w:r>
-        <w:rPr>
-          <w:rFonts w:ascii="Times New Roman" w:hAnsi="Times New Roman" w:cs="Times New Roman"/>
-          <w:sz w:val="32"/>
-          <w:szCs w:val="32"/>
-        </w:rPr>
-        <w:t>-jdbc-3.8.7.jar” Start</w:t>
+        <w:t>) Type command “</w:t>
+      </w:r>
+      <w:r>
+        <w:rPr>
+          <w:rFonts w:ascii="Times New Roman" w:hAnsi="Times New Roman" w:cs="Times New Roman"/>
+          <w:sz w:val="32"/>
+          <w:szCs w:val="32"/>
+        </w:rPr>
+        <w:t xml:space="preserve">java </w:t>
+      </w:r>
+      <w:r>
+        <w:rPr>
+          <w:rFonts w:ascii="Times New Roman" w:hAnsi="Times New Roman" w:cs="Times New Roman"/>
+          <w:sz w:val="32"/>
+          <w:szCs w:val="32"/>
+        </w:rPr>
+        <w:t>–classpath “.;sqlite-jdbc-3.8.7.jar” Start</w:t>
       </w:r>
       <w:r>
         <w:rPr>
@@ -936,25 +898,7 @@
           <w:sz w:val="32"/>
           <w:szCs w:val="32"/>
         </w:rPr>
-        <w:t xml:space="preserve">So on validation </w:t>
-      </w:r>
-      <w:proofErr w:type="spellStart"/>
-      <w:r>
-        <w:rPr>
-          <w:rFonts w:ascii="Times New Roman" w:hAnsi="Times New Roman" w:cs="Times New Roman"/>
-          <w:sz w:val="32"/>
-          <w:szCs w:val="32"/>
-        </w:rPr>
-        <w:t>checkings</w:t>
-      </w:r>
-      <w:proofErr w:type="spellEnd"/>
-      <w:r>
-        <w:rPr>
-          <w:rFonts w:ascii="Times New Roman" w:hAnsi="Times New Roman" w:cs="Times New Roman"/>
-          <w:sz w:val="32"/>
-          <w:szCs w:val="32"/>
-        </w:rPr>
-        <w:t>.</w:t>
+        <w:t>So on validation checkings.</w:t>
       </w:r>
     </w:p>
     <w:p>
@@ -1068,108 +1012,42 @@
           <w:sz w:val="32"/>
           <w:szCs w:val="32"/>
         </w:rPr>
-        <w:t>&gt;java -</w:t>
-      </w:r>
-      <w:proofErr w:type="spellStart"/>
-      <w:r>
-        <w:rPr>
-          <w:rFonts w:ascii="Times New Roman" w:hAnsi="Times New Roman" w:cs="Times New Roman"/>
-          <w:sz w:val="32"/>
-          <w:szCs w:val="32"/>
-        </w:rPr>
-        <w:t>classpath</w:t>
-      </w:r>
-      <w:proofErr w:type="spellEnd"/>
-      <w:r>
-        <w:rPr>
-          <w:rFonts w:ascii="Times New Roman" w:hAnsi="Times New Roman" w:cs="Times New Roman"/>
-          <w:sz w:val="32"/>
-          <w:szCs w:val="32"/>
-        </w:rPr>
-        <w:t xml:space="preserve"> ".</w:t>
-      </w:r>
-      <w:proofErr w:type="gramStart"/>
-      <w:r>
-        <w:rPr>
-          <w:rFonts w:ascii="Times New Roman" w:hAnsi="Times New Roman" w:cs="Times New Roman"/>
-          <w:sz w:val="32"/>
-          <w:szCs w:val="32"/>
-        </w:rPr>
-        <w:t>;sqlite</w:t>
-      </w:r>
-      <w:proofErr w:type="gramEnd"/>
-      <w:r>
-        <w:rPr>
-          <w:rFonts w:ascii="Times New Roman" w:hAnsi="Times New Roman" w:cs="Times New Roman"/>
-          <w:sz w:val="32"/>
-          <w:szCs w:val="32"/>
-        </w:rPr>
-        <w:t>-jdbc-3.8.7.jar" Start</w:t>
-      </w:r>
-      <w:bookmarkStart w:id="0" w:name="_GoBack"/>
-      <w:bookmarkEnd w:id="0"/>
-    </w:p>
-    <w:p>
-      <w:pPr>
-        <w:rPr>
-          <w:rFonts w:ascii="Times New Roman" w:hAnsi="Times New Roman" w:cs="Times New Roman"/>
-          <w:sz w:val="32"/>
-          <w:szCs w:val="32"/>
-        </w:rPr>
-      </w:pPr>
-    </w:p>
-    <w:p>
-      <w:pPr>
-        <w:rPr>
-          <w:rFonts w:ascii="Times New Roman" w:hAnsi="Times New Roman" w:cs="Times New Roman"/>
-          <w:sz w:val="32"/>
-          <w:szCs w:val="32"/>
-        </w:rPr>
-      </w:pPr>
-    </w:p>
-    <w:p>
-      <w:pPr>
-        <w:rPr>
-          <w:rFonts w:ascii="Times New Roman" w:hAnsi="Times New Roman" w:cs="Times New Roman"/>
-          <w:sz w:val="32"/>
-          <w:szCs w:val="32"/>
-        </w:rPr>
-      </w:pPr>
-      <w:proofErr w:type="spellStart"/>
-      <w:r>
-        <w:rPr>
-          <w:rFonts w:ascii="Times New Roman" w:hAnsi="Times New Roman" w:cs="Times New Roman"/>
-          <w:sz w:val="32"/>
-          <w:szCs w:val="32"/>
-        </w:rPr>
-        <w:t>Welcom</w:t>
-      </w:r>
-      <w:proofErr w:type="spellEnd"/>
-      <w:r>
-        <w:rPr>
-          <w:rFonts w:ascii="Times New Roman" w:hAnsi="Times New Roman" w:cs="Times New Roman"/>
-          <w:sz w:val="32"/>
-          <w:szCs w:val="32"/>
-        </w:rPr>
-        <w:t xml:space="preserve"> to </w:t>
-      </w:r>
-      <w:proofErr w:type="gramStart"/>
-      <w:r>
-        <w:rPr>
-          <w:rFonts w:ascii="Times New Roman" w:hAnsi="Times New Roman" w:cs="Times New Roman"/>
-          <w:sz w:val="32"/>
-          <w:szCs w:val="32"/>
-        </w:rPr>
-        <w:t>The</w:t>
-      </w:r>
-      <w:proofErr w:type="gramEnd"/>
-      <w:r>
-        <w:rPr>
-          <w:rFonts w:ascii="Times New Roman" w:hAnsi="Times New Roman" w:cs="Times New Roman"/>
-          <w:sz w:val="32"/>
-          <w:szCs w:val="32"/>
-        </w:rPr>
-        <w:t xml:space="preserve"> Wisconsin Music Association for Youngsters (WMAY)!</w:t>
+        <w:t>&gt;java -classpath ".;sqlite-jdbc-3.8.7.jar" Start</w:t>
+      </w:r>
+    </w:p>
+    <w:p>
+      <w:pPr>
+        <w:rPr>
+          <w:rFonts w:ascii="Times New Roman" w:hAnsi="Times New Roman" w:cs="Times New Roman"/>
+          <w:sz w:val="32"/>
+          <w:szCs w:val="32"/>
+        </w:rPr>
+      </w:pPr>
+    </w:p>
+    <w:p>
+      <w:pPr>
+        <w:rPr>
+          <w:rFonts w:ascii="Times New Roman" w:hAnsi="Times New Roman" w:cs="Times New Roman"/>
+          <w:sz w:val="32"/>
+          <w:szCs w:val="32"/>
+        </w:rPr>
+      </w:pPr>
+    </w:p>
+    <w:p>
+      <w:pPr>
+        <w:rPr>
+          <w:rFonts w:ascii="Times New Roman" w:hAnsi="Times New Roman" w:cs="Times New Roman"/>
+          <w:sz w:val="32"/>
+          <w:szCs w:val="32"/>
+        </w:rPr>
+      </w:pPr>
+      <w:r>
+        <w:rPr>
+          <w:rFonts w:ascii="Times New Roman" w:hAnsi="Times New Roman" w:cs="Times New Roman"/>
+          <w:sz w:val="32"/>
+          <w:szCs w:val="32"/>
+        </w:rPr>
+        <w:t>Welcom to The Wisconsin Music Association for Youngsters (WMAY)!</w:t>
       </w:r>
     </w:p>
     <w:p>
@@ -1323,95 +1201,41 @@
           <w:sz w:val="32"/>
           <w:szCs w:val="32"/>
         </w:rPr>
-        <w:t xml:space="preserve">5. Add a competitor to a </w:t>
-      </w:r>
-      <w:proofErr w:type="spellStart"/>
-      <w:r>
-        <w:rPr>
-          <w:rFonts w:ascii="Times New Roman" w:hAnsi="Times New Roman" w:cs="Times New Roman"/>
-          <w:sz w:val="32"/>
-          <w:szCs w:val="32"/>
-        </w:rPr>
-        <w:t>competiton</w:t>
-      </w:r>
-      <w:proofErr w:type="spellEnd"/>
-      <w:r>
-        <w:rPr>
-          <w:rFonts w:ascii="Times New Roman" w:hAnsi="Times New Roman" w:cs="Times New Roman"/>
-          <w:sz w:val="32"/>
-          <w:szCs w:val="32"/>
-        </w:rPr>
-        <w:t>.</w:t>
-      </w:r>
-    </w:p>
-    <w:p>
-      <w:pPr>
-        <w:rPr>
-          <w:rFonts w:ascii="Times New Roman" w:hAnsi="Times New Roman" w:cs="Times New Roman"/>
-          <w:sz w:val="32"/>
-          <w:szCs w:val="32"/>
-        </w:rPr>
-      </w:pPr>
-      <w:r>
-        <w:rPr>
-          <w:rFonts w:ascii="Times New Roman" w:hAnsi="Times New Roman" w:cs="Times New Roman"/>
-          <w:sz w:val="32"/>
-          <w:szCs w:val="32"/>
-        </w:rPr>
-        <w:t xml:space="preserve">6. Delete a competitor from a </w:t>
-      </w:r>
-      <w:proofErr w:type="spellStart"/>
-      <w:r>
-        <w:rPr>
-          <w:rFonts w:ascii="Times New Roman" w:hAnsi="Times New Roman" w:cs="Times New Roman"/>
-          <w:sz w:val="32"/>
-          <w:szCs w:val="32"/>
-        </w:rPr>
-        <w:t>competiton</w:t>
-      </w:r>
-      <w:proofErr w:type="spellEnd"/>
-      <w:r>
-        <w:rPr>
-          <w:rFonts w:ascii="Times New Roman" w:hAnsi="Times New Roman" w:cs="Times New Roman"/>
-          <w:sz w:val="32"/>
-          <w:szCs w:val="32"/>
-        </w:rPr>
-        <w:t>.</w:t>
-      </w:r>
-    </w:p>
-    <w:p>
-      <w:pPr>
-        <w:rPr>
-          <w:rFonts w:ascii="Times New Roman" w:hAnsi="Times New Roman" w:cs="Times New Roman"/>
-          <w:sz w:val="32"/>
-          <w:szCs w:val="32"/>
-        </w:rPr>
-      </w:pPr>
-      <w:r>
-        <w:rPr>
-          <w:rFonts w:ascii="Times New Roman" w:hAnsi="Times New Roman" w:cs="Times New Roman"/>
-          <w:sz w:val="32"/>
-          <w:szCs w:val="32"/>
-        </w:rPr>
-        <w:t xml:space="preserve">7. Generate a </w:t>
-      </w:r>
-      <w:proofErr w:type="spellStart"/>
-      <w:r>
-        <w:rPr>
-          <w:rFonts w:ascii="Times New Roman" w:hAnsi="Times New Roman" w:cs="Times New Roman"/>
-          <w:sz w:val="32"/>
-          <w:szCs w:val="32"/>
-        </w:rPr>
-        <w:t>competiton</w:t>
-      </w:r>
-      <w:proofErr w:type="spellEnd"/>
-      <w:r>
-        <w:rPr>
-          <w:rFonts w:ascii="Times New Roman" w:hAnsi="Times New Roman" w:cs="Times New Roman"/>
-          <w:sz w:val="32"/>
-          <w:szCs w:val="32"/>
-        </w:rPr>
-        <w:t xml:space="preserve"> with results in different levels.</w:t>
+        <w:t>5. Add a competitor to a competiton.</w:t>
+      </w:r>
+    </w:p>
+    <w:p>
+      <w:pPr>
+        <w:rPr>
+          <w:rFonts w:ascii="Times New Roman" w:hAnsi="Times New Roman" w:cs="Times New Roman"/>
+          <w:sz w:val="32"/>
+          <w:szCs w:val="32"/>
+        </w:rPr>
+      </w:pPr>
+      <w:r>
+        <w:rPr>
+          <w:rFonts w:ascii="Times New Roman" w:hAnsi="Times New Roman" w:cs="Times New Roman"/>
+          <w:sz w:val="32"/>
+          <w:szCs w:val="32"/>
+        </w:rPr>
+        <w:t>6. Delete a competitor from a competiton.</w:t>
+      </w:r>
+    </w:p>
+    <w:p>
+      <w:pPr>
+        <w:rPr>
+          <w:rFonts w:ascii="Times New Roman" w:hAnsi="Times New Roman" w:cs="Times New Roman"/>
+          <w:sz w:val="32"/>
+          <w:szCs w:val="32"/>
+        </w:rPr>
+      </w:pPr>
+      <w:r>
+        <w:rPr>
+          <w:rFonts w:ascii="Times New Roman" w:hAnsi="Times New Roman" w:cs="Times New Roman"/>
+          <w:sz w:val="32"/>
+          <w:szCs w:val="32"/>
+        </w:rPr>
+        <w:t>7. Generate a competiton with results in different levels.</w:t>
       </w:r>
     </w:p>
     <w:p>
@@ -1462,43 +1286,7 @@
           <w:sz w:val="32"/>
           <w:szCs w:val="32"/>
         </w:rPr>
-        <w:t>Tips:  (Entering "</w:t>
-      </w:r>
-      <w:proofErr w:type="spellStart"/>
-      <w:r>
-        <w:rPr>
-          <w:rFonts w:ascii="Times New Roman" w:hAnsi="Times New Roman" w:cs="Times New Roman"/>
-          <w:sz w:val="32"/>
-          <w:szCs w:val="32"/>
-        </w:rPr>
-        <w:t>bm</w:t>
-      </w:r>
-      <w:proofErr w:type="spellEnd"/>
-      <w:r>
-        <w:rPr>
-          <w:rFonts w:ascii="Times New Roman" w:hAnsi="Times New Roman" w:cs="Times New Roman"/>
-          <w:sz w:val="32"/>
-          <w:szCs w:val="32"/>
-        </w:rPr>
-        <w:t>" will go back to Main Menu</w:t>
-      </w:r>
-      <w:proofErr w:type="gramStart"/>
-      <w:r>
-        <w:rPr>
-          <w:rFonts w:ascii="Times New Roman" w:hAnsi="Times New Roman" w:cs="Times New Roman"/>
-          <w:sz w:val="32"/>
-          <w:szCs w:val="32"/>
-        </w:rPr>
-        <w:t>)  whenever</w:t>
-      </w:r>
-      <w:proofErr w:type="gramEnd"/>
-      <w:r>
-        <w:rPr>
-          <w:rFonts w:ascii="Times New Roman" w:hAnsi="Times New Roman" w:cs="Times New Roman"/>
-          <w:sz w:val="32"/>
-          <w:szCs w:val="32"/>
-        </w:rPr>
-        <w:t xml:space="preserve"> you want</w:t>
+        <w:t>Tips:  (Entering "bm" will go back to Main Menu)  whenever you want</w:t>
       </w:r>
     </w:p>
     <w:p>
@@ -1594,23 +1382,13 @@
           <w:szCs w:val="32"/>
         </w:rPr>
       </w:pPr>
-      <w:proofErr w:type="gramStart"/>
-      <w:r>
-        <w:rPr>
-          <w:rFonts w:ascii="Times New Roman" w:hAnsi="Times New Roman" w:cs="Times New Roman"/>
-          <w:sz w:val="32"/>
-          <w:szCs w:val="32"/>
-        </w:rPr>
-        <w:t>name</w:t>
-      </w:r>
-      <w:proofErr w:type="gramEnd"/>
-      <w:r>
-        <w:rPr>
-          <w:rFonts w:ascii="Times New Roman" w:hAnsi="Times New Roman" w:cs="Times New Roman"/>
-          <w:sz w:val="32"/>
-          <w:szCs w:val="32"/>
-        </w:rPr>
-        <w:t xml:space="preserve">         school</w:t>
+      <w:r>
+        <w:rPr>
+          <w:rFonts w:ascii="Times New Roman" w:hAnsi="Times New Roman" w:cs="Times New Roman"/>
+          <w:sz w:val="32"/>
+          <w:szCs w:val="32"/>
+        </w:rPr>
+        <w:t>name         school</w:t>
       </w:r>
     </w:p>
     <w:p>
@@ -1638,8 +1416,6 @@
           <w:szCs w:val="32"/>
         </w:rPr>
       </w:pPr>
-      <w:proofErr w:type="spellStart"/>
-      <w:proofErr w:type="gramStart"/>
       <w:r>
         <w:rPr>
           <w:rFonts w:ascii="Times New Roman" w:hAnsi="Times New Roman" w:cs="Times New Roman"/>
@@ -1647,237 +1423,143 @@
           <w:szCs w:val="32"/>
         </w:rPr>
         <w:lastRenderedPageBreak/>
-        <w:t>alvin</w:t>
-      </w:r>
-      <w:proofErr w:type="spellEnd"/>
-      <w:proofErr w:type="gramEnd"/>
-      <w:r>
-        <w:rPr>
-          <w:rFonts w:ascii="Times New Roman" w:hAnsi="Times New Roman" w:cs="Times New Roman"/>
-          <w:sz w:val="32"/>
-          <w:szCs w:val="32"/>
-        </w:rPr>
-        <w:t xml:space="preserve">        school1</w:t>
-      </w:r>
-    </w:p>
-    <w:p>
-      <w:pPr>
-        <w:rPr>
-          <w:rFonts w:ascii="Times New Roman" w:hAnsi="Times New Roman" w:cs="Times New Roman"/>
-          <w:sz w:val="32"/>
-          <w:szCs w:val="32"/>
-        </w:rPr>
-      </w:pPr>
-      <w:proofErr w:type="gramStart"/>
-      <w:r>
-        <w:rPr>
-          <w:rFonts w:ascii="Times New Roman" w:hAnsi="Times New Roman" w:cs="Times New Roman"/>
-          <w:sz w:val="32"/>
-          <w:szCs w:val="32"/>
-        </w:rPr>
-        <w:t>bob</w:t>
-      </w:r>
-      <w:proofErr w:type="gramEnd"/>
-      <w:r>
-        <w:rPr>
-          <w:rFonts w:ascii="Times New Roman" w:hAnsi="Times New Roman" w:cs="Times New Roman"/>
-          <w:sz w:val="32"/>
-          <w:szCs w:val="32"/>
-        </w:rPr>
-        <w:t xml:space="preserve">          school2</w:t>
-      </w:r>
-    </w:p>
-    <w:p>
-      <w:pPr>
-        <w:rPr>
-          <w:rFonts w:ascii="Times New Roman" w:hAnsi="Times New Roman" w:cs="Times New Roman"/>
-          <w:sz w:val="32"/>
-          <w:szCs w:val="32"/>
-        </w:rPr>
-      </w:pPr>
-      <w:proofErr w:type="gramStart"/>
-      <w:r>
-        <w:rPr>
-          <w:rFonts w:ascii="Times New Roman" w:hAnsi="Times New Roman" w:cs="Times New Roman"/>
-          <w:sz w:val="32"/>
-          <w:szCs w:val="32"/>
-        </w:rPr>
-        <w:t>mike</w:t>
-      </w:r>
-      <w:proofErr w:type="gramEnd"/>
-      <w:r>
-        <w:rPr>
-          <w:rFonts w:ascii="Times New Roman" w:hAnsi="Times New Roman" w:cs="Times New Roman"/>
-          <w:sz w:val="32"/>
-          <w:szCs w:val="32"/>
-        </w:rPr>
-        <w:t xml:space="preserve">         school1</w:t>
-      </w:r>
-    </w:p>
-    <w:p>
-      <w:pPr>
-        <w:rPr>
-          <w:rFonts w:ascii="Times New Roman" w:hAnsi="Times New Roman" w:cs="Times New Roman"/>
-          <w:sz w:val="32"/>
-          <w:szCs w:val="32"/>
-        </w:rPr>
-      </w:pPr>
-      <w:proofErr w:type="gramStart"/>
-      <w:r>
-        <w:rPr>
-          <w:rFonts w:ascii="Times New Roman" w:hAnsi="Times New Roman" w:cs="Times New Roman"/>
-          <w:sz w:val="32"/>
-          <w:szCs w:val="32"/>
-        </w:rPr>
-        <w:t>john</w:t>
-      </w:r>
-      <w:proofErr w:type="gramEnd"/>
-      <w:r>
-        <w:rPr>
-          <w:rFonts w:ascii="Times New Roman" w:hAnsi="Times New Roman" w:cs="Times New Roman"/>
-          <w:sz w:val="32"/>
-          <w:szCs w:val="32"/>
-        </w:rPr>
-        <w:t xml:space="preserve">         school2</w:t>
-      </w:r>
-    </w:p>
-    <w:p>
-      <w:pPr>
-        <w:rPr>
-          <w:rFonts w:ascii="Times New Roman" w:hAnsi="Times New Roman" w:cs="Times New Roman"/>
-          <w:sz w:val="32"/>
-          <w:szCs w:val="32"/>
-        </w:rPr>
-      </w:pPr>
-      <w:proofErr w:type="gramStart"/>
-      <w:r>
-        <w:rPr>
-          <w:rFonts w:ascii="Times New Roman" w:hAnsi="Times New Roman" w:cs="Times New Roman"/>
-          <w:sz w:val="32"/>
-          <w:szCs w:val="32"/>
-        </w:rPr>
-        <w:t>jack</w:t>
-      </w:r>
-      <w:proofErr w:type="gramEnd"/>
-      <w:r>
-        <w:rPr>
-          <w:rFonts w:ascii="Times New Roman" w:hAnsi="Times New Roman" w:cs="Times New Roman"/>
-          <w:sz w:val="32"/>
-          <w:szCs w:val="32"/>
-        </w:rPr>
-        <w:t xml:space="preserve">         school2</w:t>
-      </w:r>
-    </w:p>
-    <w:p>
-      <w:pPr>
-        <w:rPr>
-          <w:rFonts w:ascii="Times New Roman" w:hAnsi="Times New Roman" w:cs="Times New Roman"/>
-          <w:sz w:val="32"/>
-          <w:szCs w:val="32"/>
-        </w:rPr>
-      </w:pPr>
-      <w:proofErr w:type="spellStart"/>
-      <w:proofErr w:type="gramStart"/>
-      <w:r>
-        <w:rPr>
-          <w:rFonts w:ascii="Times New Roman" w:hAnsi="Times New Roman" w:cs="Times New Roman"/>
-          <w:sz w:val="32"/>
-          <w:szCs w:val="32"/>
-        </w:rPr>
-        <w:t>jason</w:t>
-      </w:r>
-      <w:proofErr w:type="spellEnd"/>
-      <w:proofErr w:type="gramEnd"/>
-      <w:r>
-        <w:rPr>
-          <w:rFonts w:ascii="Times New Roman" w:hAnsi="Times New Roman" w:cs="Times New Roman"/>
-          <w:sz w:val="32"/>
-          <w:szCs w:val="32"/>
-        </w:rPr>
-        <w:t xml:space="preserve">        school3</w:t>
-      </w:r>
-    </w:p>
-    <w:p>
-      <w:pPr>
-        <w:rPr>
-          <w:rFonts w:ascii="Times New Roman" w:hAnsi="Times New Roman" w:cs="Times New Roman"/>
-          <w:sz w:val="32"/>
-          <w:szCs w:val="32"/>
-        </w:rPr>
-      </w:pPr>
-      <w:proofErr w:type="spellStart"/>
-      <w:proofErr w:type="gramStart"/>
-      <w:r>
-        <w:rPr>
-          <w:rFonts w:ascii="Times New Roman" w:hAnsi="Times New Roman" w:cs="Times New Roman"/>
-          <w:sz w:val="32"/>
-          <w:szCs w:val="32"/>
-        </w:rPr>
-        <w:t>adam</w:t>
-      </w:r>
-      <w:proofErr w:type="spellEnd"/>
-      <w:proofErr w:type="gramEnd"/>
-      <w:r>
-        <w:rPr>
-          <w:rFonts w:ascii="Times New Roman" w:hAnsi="Times New Roman" w:cs="Times New Roman"/>
-          <w:sz w:val="32"/>
-          <w:szCs w:val="32"/>
-        </w:rPr>
-        <w:t xml:space="preserve">         school3</w:t>
-      </w:r>
-    </w:p>
-    <w:p>
-      <w:pPr>
-        <w:rPr>
-          <w:rFonts w:ascii="Times New Roman" w:hAnsi="Times New Roman" w:cs="Times New Roman"/>
-          <w:sz w:val="32"/>
-          <w:szCs w:val="32"/>
-        </w:rPr>
-      </w:pPr>
-      <w:proofErr w:type="gramStart"/>
-      <w:r>
-        <w:rPr>
-          <w:rFonts w:ascii="Times New Roman" w:hAnsi="Times New Roman" w:cs="Times New Roman"/>
-          <w:sz w:val="32"/>
-          <w:szCs w:val="32"/>
-        </w:rPr>
-        <w:t>han</w:t>
-      </w:r>
-      <w:proofErr w:type="gramEnd"/>
-      <w:r>
-        <w:rPr>
-          <w:rFonts w:ascii="Times New Roman" w:hAnsi="Times New Roman" w:cs="Times New Roman"/>
-          <w:sz w:val="32"/>
-          <w:szCs w:val="32"/>
-        </w:rPr>
-        <w:t xml:space="preserve">          school4</w:t>
-      </w:r>
-    </w:p>
-    <w:p>
-      <w:pPr>
-        <w:rPr>
-          <w:rFonts w:ascii="Times New Roman" w:hAnsi="Times New Roman" w:cs="Times New Roman"/>
-          <w:sz w:val="32"/>
-          <w:szCs w:val="32"/>
-        </w:rPr>
-      </w:pPr>
-      <w:proofErr w:type="gramStart"/>
-      <w:r>
-        <w:rPr>
-          <w:rFonts w:ascii="Times New Roman" w:hAnsi="Times New Roman" w:cs="Times New Roman"/>
-          <w:sz w:val="32"/>
-          <w:szCs w:val="32"/>
-        </w:rPr>
-        <w:t>josh</w:t>
-      </w:r>
-      <w:proofErr w:type="gramEnd"/>
-      <w:r>
-        <w:rPr>
-          <w:rFonts w:ascii="Times New Roman" w:hAnsi="Times New Roman" w:cs="Times New Roman"/>
-          <w:sz w:val="32"/>
-          <w:szCs w:val="32"/>
-        </w:rPr>
-        <w:t xml:space="preserve">         school3</w:t>
+        <w:t>alvin        school1</w:t>
+      </w:r>
+    </w:p>
+    <w:p>
+      <w:pPr>
+        <w:rPr>
+          <w:rFonts w:ascii="Times New Roman" w:hAnsi="Times New Roman" w:cs="Times New Roman"/>
+          <w:sz w:val="32"/>
+          <w:szCs w:val="32"/>
+        </w:rPr>
+      </w:pPr>
+      <w:r>
+        <w:rPr>
+          <w:rFonts w:ascii="Times New Roman" w:hAnsi="Times New Roman" w:cs="Times New Roman"/>
+          <w:sz w:val="32"/>
+          <w:szCs w:val="32"/>
+        </w:rPr>
+        <w:t>bob          school2</w:t>
+      </w:r>
+    </w:p>
+    <w:p>
+      <w:pPr>
+        <w:rPr>
+          <w:rFonts w:ascii="Times New Roman" w:hAnsi="Times New Roman" w:cs="Times New Roman"/>
+          <w:sz w:val="32"/>
+          <w:szCs w:val="32"/>
+        </w:rPr>
+      </w:pPr>
+      <w:r>
+        <w:rPr>
+          <w:rFonts w:ascii="Times New Roman" w:hAnsi="Times New Roman" w:cs="Times New Roman"/>
+          <w:sz w:val="32"/>
+          <w:szCs w:val="32"/>
+        </w:rPr>
+        <w:t>mike         school1</w:t>
+      </w:r>
+    </w:p>
+    <w:p>
+      <w:pPr>
+        <w:rPr>
+          <w:rFonts w:ascii="Times New Roman" w:hAnsi="Times New Roman" w:cs="Times New Roman"/>
+          <w:sz w:val="32"/>
+          <w:szCs w:val="32"/>
+        </w:rPr>
+      </w:pPr>
+      <w:r>
+        <w:rPr>
+          <w:rFonts w:ascii="Times New Roman" w:hAnsi="Times New Roman" w:cs="Times New Roman"/>
+          <w:sz w:val="32"/>
+          <w:szCs w:val="32"/>
+        </w:rPr>
+        <w:t>john         school2</w:t>
+      </w:r>
+    </w:p>
+    <w:p>
+      <w:pPr>
+        <w:rPr>
+          <w:rFonts w:ascii="Times New Roman" w:hAnsi="Times New Roman" w:cs="Times New Roman"/>
+          <w:sz w:val="32"/>
+          <w:szCs w:val="32"/>
+        </w:rPr>
+      </w:pPr>
+      <w:r>
+        <w:rPr>
+          <w:rFonts w:ascii="Times New Roman" w:hAnsi="Times New Roman" w:cs="Times New Roman"/>
+          <w:sz w:val="32"/>
+          <w:szCs w:val="32"/>
+        </w:rPr>
+        <w:t>jack         school2</w:t>
+      </w:r>
+    </w:p>
+    <w:p>
+      <w:pPr>
+        <w:rPr>
+          <w:rFonts w:ascii="Times New Roman" w:hAnsi="Times New Roman" w:cs="Times New Roman"/>
+          <w:sz w:val="32"/>
+          <w:szCs w:val="32"/>
+        </w:rPr>
+      </w:pPr>
+      <w:r>
+        <w:rPr>
+          <w:rFonts w:ascii="Times New Roman" w:hAnsi="Times New Roman" w:cs="Times New Roman"/>
+          <w:sz w:val="32"/>
+          <w:szCs w:val="32"/>
+        </w:rPr>
+        <w:t>jason        school3</w:t>
+      </w:r>
+    </w:p>
+    <w:p>
+      <w:pPr>
+        <w:rPr>
+          <w:rFonts w:ascii="Times New Roman" w:hAnsi="Times New Roman" w:cs="Times New Roman"/>
+          <w:sz w:val="32"/>
+          <w:szCs w:val="32"/>
+        </w:rPr>
+      </w:pPr>
+      <w:r>
+        <w:rPr>
+          <w:rFonts w:ascii="Times New Roman" w:hAnsi="Times New Roman" w:cs="Times New Roman"/>
+          <w:sz w:val="32"/>
+          <w:szCs w:val="32"/>
+        </w:rPr>
+        <w:t>adam         school3</w:t>
+      </w:r>
+    </w:p>
+    <w:p>
+      <w:pPr>
+        <w:rPr>
+          <w:rFonts w:ascii="Times New Roman" w:hAnsi="Times New Roman" w:cs="Times New Roman"/>
+          <w:sz w:val="32"/>
+          <w:szCs w:val="32"/>
+        </w:rPr>
+      </w:pPr>
+      <w:r>
+        <w:rPr>
+          <w:rFonts w:ascii="Times New Roman" w:hAnsi="Times New Roman" w:cs="Times New Roman"/>
+          <w:sz w:val="32"/>
+          <w:szCs w:val="32"/>
+        </w:rPr>
+        <w:t>han          school4</w:t>
+      </w:r>
+    </w:p>
+    <w:p>
+      <w:pPr>
+        <w:rPr>
+          <w:rFonts w:ascii="Times New Roman" w:hAnsi="Times New Roman" w:cs="Times New Roman"/>
+          <w:sz w:val="32"/>
+          <w:szCs w:val="32"/>
+        </w:rPr>
+      </w:pPr>
+      <w:r>
+        <w:rPr>
+          <w:rFonts w:ascii="Times New Roman" w:hAnsi="Times New Roman" w:cs="Times New Roman"/>
+          <w:sz w:val="32"/>
+          <w:szCs w:val="32"/>
+        </w:rPr>
+        <w:t>josh         school3</w:t>
       </w:r>
     </w:p>
     <w:p>
@@ -1891,23 +1573,13 @@
           <w:szCs w:val="32"/>
         </w:rPr>
       </w:pPr>
-      <w:proofErr w:type="gramStart"/>
-      <w:r>
-        <w:rPr>
-          <w:rFonts w:ascii="Times New Roman" w:hAnsi="Times New Roman" w:cs="Times New Roman"/>
-          <w:sz w:val="32"/>
-          <w:szCs w:val="32"/>
-        </w:rPr>
-        <w:t>lion</w:t>
-      </w:r>
-      <w:proofErr w:type="gramEnd"/>
-      <w:r>
-        <w:rPr>
-          <w:rFonts w:ascii="Times New Roman" w:hAnsi="Times New Roman" w:cs="Times New Roman"/>
-          <w:sz w:val="32"/>
-          <w:szCs w:val="32"/>
-        </w:rPr>
-        <w:t xml:space="preserve">         school4</w:t>
+      <w:r>
+        <w:rPr>
+          <w:rFonts w:ascii="Times New Roman" w:hAnsi="Times New Roman" w:cs="Times New Roman"/>
+          <w:sz w:val="32"/>
+          <w:szCs w:val="32"/>
+        </w:rPr>
+        <w:t>lion         school4</w:t>
       </w:r>
     </w:p>
     <w:p>
@@ -1956,6 +1628,120 @@
           <w:szCs w:val="32"/>
         </w:rPr>
         <w:t>of satisfying requirement it works fine and reliably.</w:t>
+      </w:r>
+      <w:r>
+        <w:rPr>
+          <w:rFonts w:ascii="Times New Roman" w:hAnsi="Times New Roman" w:cs="Times New Roman"/>
+          <w:sz w:val="32"/>
+          <w:szCs w:val="32"/>
+        </w:rPr>
+        <w:t xml:space="preserve"> According to the driver is an open source project,</w:t>
+      </w:r>
+      <w:r>
+        <w:rPr>
+          <w:rFonts w:ascii="Times New Roman" w:hAnsi="Times New Roman" w:cs="Times New Roman"/>
+          <w:sz w:val="32"/>
+          <w:szCs w:val="32"/>
+        </w:rPr>
+        <w:t xml:space="preserve"> it might not be well tested. S</w:t>
+      </w:r>
+      <w:r>
+        <w:rPr>
+          <w:rFonts w:ascii="Times New Roman" w:hAnsi="Times New Roman" w:cs="Times New Roman"/>
+          <w:sz w:val="32"/>
+          <w:szCs w:val="32"/>
+        </w:rPr>
+        <w:t>ometimes it will trigger bugs to destroy the database file.</w:t>
+      </w:r>
+      <w:r>
+        <w:rPr>
+          <w:rFonts w:ascii="Times New Roman" w:hAnsi="Times New Roman" w:cs="Times New Roman"/>
+          <w:sz w:val="32"/>
+          <w:szCs w:val="32"/>
+        </w:rPr>
+        <w:t xml:space="preserve"> Therefore I saved a folder named “DatabaseBack” t</w:t>
+      </w:r>
+      <w:bookmarkStart w:id="0" w:name="_GoBack"/>
+      <w:bookmarkEnd w:id="0"/>
+      <w:r>
+        <w:rPr>
+          <w:rFonts w:ascii="Times New Roman" w:hAnsi="Times New Roman" w:cs="Times New Roman"/>
+          <w:sz w:val="32"/>
+          <w:szCs w:val="32"/>
+        </w:rPr>
+        <w:t>o store the database file back</w:t>
+      </w:r>
+      <w:r>
+        <w:rPr>
+          <w:rFonts w:ascii="Times New Roman" w:hAnsi="Times New Roman" w:cs="Times New Roman"/>
+          <w:sz w:val="32"/>
+          <w:szCs w:val="32"/>
+        </w:rPr>
+        <w:t>-</w:t>
+      </w:r>
+      <w:r>
+        <w:rPr>
+          <w:rFonts w:ascii="Times New Roman" w:hAnsi="Times New Roman" w:cs="Times New Roman"/>
+          <w:sz w:val="32"/>
+          <w:szCs w:val="32"/>
+        </w:rPr>
+        <w:t>up</w:t>
+      </w:r>
+      <w:r>
+        <w:rPr>
+          <w:rFonts w:ascii="Times New Roman" w:hAnsi="Times New Roman" w:cs="Times New Roman"/>
+          <w:sz w:val="32"/>
+          <w:szCs w:val="32"/>
+        </w:rPr>
+        <w:t>. If the database file fails, you can simply replace the</w:t>
+      </w:r>
+      <w:r>
+        <w:rPr>
+          <w:rFonts w:ascii="Times New Roman" w:hAnsi="Times New Roman" w:cs="Times New Roman"/>
+          <w:sz w:val="32"/>
+          <w:szCs w:val="32"/>
+        </w:rPr>
+        <w:t xml:space="preserve"> </w:t>
+      </w:r>
+      <w:r>
+        <w:rPr>
+          <w:rFonts w:ascii="Times New Roman" w:hAnsi="Times New Roman" w:cs="Times New Roman"/>
+          <w:sz w:val="32"/>
+          <w:szCs w:val="32"/>
+        </w:rPr>
+        <w:t xml:space="preserve">old </w:t>
+      </w:r>
+      <w:r>
+        <w:rPr>
+          <w:rFonts w:ascii="Times New Roman" w:hAnsi="Times New Roman" w:cs="Times New Roman"/>
+          <w:sz w:val="32"/>
+          <w:szCs w:val="32"/>
+        </w:rPr>
+        <w:t>one by the</w:t>
+      </w:r>
+      <w:r>
+        <w:rPr>
+          <w:rFonts w:ascii="Times New Roman" w:hAnsi="Times New Roman" w:cs="Times New Roman"/>
+          <w:sz w:val="32"/>
+          <w:szCs w:val="32"/>
+        </w:rPr>
+        <w:t xml:space="preserve"> back-up one</w:t>
+      </w:r>
+      <w:r>
+        <w:rPr>
+          <w:rFonts w:ascii="Times New Roman" w:hAnsi="Times New Roman" w:cs="Times New Roman"/>
+          <w:sz w:val="32"/>
+          <w:szCs w:val="32"/>
+        </w:rPr>
+        <w:t>.</w:t>
+      </w:r>
+      <w:r>
+        <w:rPr>
+          <w:rFonts w:ascii="Times New Roman" w:hAnsi="Times New Roman" w:cs="Times New Roman"/>
+          <w:sz w:val="32"/>
+          <w:szCs w:val="32"/>
+        </w:rPr>
+        <w:t xml:space="preserve"> Moreover, I didn’t test the program under jdk 1.8 so it’s not guaranteed under jdk 1.8.</w:t>
       </w:r>
     </w:p>
     <w:sectPr>
@@ -1966,6 +1752,56 @@
     </w:sectPr>
   </w:body>
 </w:document>
+</file>
+
+<file path=word/endnotes.xml><?xml version="1.0" encoding="utf-8"?>
+<w:endnotes xmlns:wpc="http://schemas.microsoft.com/office/word/2010/wordprocessingCanvas" xmlns:mc="http://schemas.openxmlformats.org/markup-compatibility/2006" xmlns:o="urn:schemas-microsoft-com:office:office" xmlns:r="http://schemas.openxmlformats.org/officeDocument/2006/relationships" xmlns:m="http://schemas.openxmlformats.org/officeDocument/2006/math" xmlns:v="urn:schemas-microsoft-com:vml" xmlns:wp14="http://schemas.microsoft.com/office/word/2010/wordprocessingDrawing" xmlns:wp="http://schemas.openxmlformats.org/drawingml/2006/wordprocessingDrawing" xmlns:w10="urn:schemas-microsoft-com:office:word" xmlns:w="http://schemas.openxmlformats.org/wordprocessingml/2006/main" xmlns:w14="http://schemas.microsoft.com/office/word/2010/wordml" xmlns:w15="http://schemas.microsoft.com/office/word/2012/wordml" xmlns:wpg="http://schemas.microsoft.com/office/word/2010/wordprocessingGroup" xmlns:wpi="http://schemas.microsoft.com/office/word/2010/wordprocessingInk" xmlns:wne="http://schemas.microsoft.com/office/word/2006/wordml" xmlns:wps="http://schemas.microsoft.com/office/word/2010/wordprocessingShape" mc:Ignorable="w14 w15 wp14">
+  <w:endnote w:type="separator" w:id="-1">
+    <w:p>
+      <w:pPr>
+        <w:spacing w:after="0" w:line="240" w:lineRule="auto"/>
+      </w:pPr>
+      <w:r>
+        <w:separator/>
+      </w:r>
+    </w:p>
+  </w:endnote>
+  <w:endnote w:type="continuationSeparator" w:id="0">
+    <w:p>
+      <w:pPr>
+        <w:spacing w:after="0" w:line="240" w:lineRule="auto"/>
+      </w:pPr>
+      <w:r>
+        <w:continuationSeparator/>
+      </w:r>
+    </w:p>
+  </w:endnote>
+</w:endnotes>
+</file>
+
+<file path=word/footnotes.xml><?xml version="1.0" encoding="utf-8"?>
+<w:footnotes xmlns:wpc="http://schemas.microsoft.com/office/word/2010/wordprocessingCanvas" xmlns:mc="http://schemas.openxmlformats.org/markup-compatibility/2006" xmlns:o="urn:schemas-microsoft-com:office:office" xmlns:r="http://schemas.openxmlformats.org/officeDocument/2006/relationships" xmlns:m="http://schemas.openxmlformats.org/officeDocument/2006/math" xmlns:v="urn:schemas-microsoft-com:vml" xmlns:wp14="http://schemas.microsoft.com/office/word/2010/wordprocessingDrawing" xmlns:wp="http://schemas.openxmlformats.org/drawingml/2006/wordprocessingDrawing" xmlns:w10="urn:schemas-microsoft-com:office:word" xmlns:w="http://schemas.openxmlformats.org/wordprocessingml/2006/main" xmlns:w14="http://schemas.microsoft.com/office/word/2010/wordml" xmlns:w15="http://schemas.microsoft.com/office/word/2012/wordml" xmlns:wpg="http://schemas.microsoft.com/office/word/2010/wordprocessingGroup" xmlns:wpi="http://schemas.microsoft.com/office/word/2010/wordprocessingInk" xmlns:wne="http://schemas.microsoft.com/office/word/2006/wordml" xmlns:wps="http://schemas.microsoft.com/office/word/2010/wordprocessingShape" mc:Ignorable="w14 w15 wp14">
+  <w:footnote w:type="separator" w:id="-1">
+    <w:p>
+      <w:pPr>
+        <w:spacing w:after="0" w:line="240" w:lineRule="auto"/>
+      </w:pPr>
+      <w:r>
+        <w:separator/>
+      </w:r>
+    </w:p>
+  </w:footnote>
+  <w:footnote w:type="continuationSeparator" w:id="0">
+    <w:p>
+      <w:pPr>
+        <w:spacing w:after="0" w:line="240" w:lineRule="auto"/>
+      </w:pPr>
+      <w:r>
+        <w:continuationSeparator/>
+      </w:r>
+    </w:p>
+  </w:footnote>
+</w:footnotes>
 </file>
 
 <file path=word/styles.xml><?xml version="1.0" encoding="utf-8"?>
@@ -2400,6 +2236,50 @@
       <w:contextualSpacing/>
     </w:pPr>
   </w:style>
+  <w:style w:type="paragraph" w:styleId="Header">
+    <w:name w:val="header"/>
+    <w:basedOn w:val="Normal"/>
+    <w:link w:val="HeaderChar"/>
+    <w:uiPriority w:val="99"/>
+    <w:unhideWhenUsed/>
+    <w:rsid w:val="00127E5A"/>
+    <w:pPr>
+      <w:tabs>
+        <w:tab w:val="center" w:pos="4320"/>
+        <w:tab w:val="right" w:pos="8640"/>
+      </w:tabs>
+      <w:spacing w:after="0" w:line="240" w:lineRule="auto"/>
+    </w:pPr>
+  </w:style>
+  <w:style w:type="character" w:customStyle="1" w:styleId="HeaderChar">
+    <w:name w:val="Header Char"/>
+    <w:basedOn w:val="DefaultParagraphFont"/>
+    <w:link w:val="Header"/>
+    <w:uiPriority w:val="99"/>
+    <w:rsid w:val="00127E5A"/>
+  </w:style>
+  <w:style w:type="paragraph" w:styleId="Footer">
+    <w:name w:val="footer"/>
+    <w:basedOn w:val="Normal"/>
+    <w:link w:val="FooterChar"/>
+    <w:uiPriority w:val="99"/>
+    <w:unhideWhenUsed/>
+    <w:rsid w:val="00127E5A"/>
+    <w:pPr>
+      <w:tabs>
+        <w:tab w:val="center" w:pos="4320"/>
+        <w:tab w:val="right" w:pos="8640"/>
+      </w:tabs>
+      <w:spacing w:after="0" w:line="240" w:lineRule="auto"/>
+    </w:pPr>
+  </w:style>
+  <w:style w:type="character" w:customStyle="1" w:styleId="FooterChar">
+    <w:name w:val="Footer Char"/>
+    <w:basedOn w:val="DefaultParagraphFont"/>
+    <w:link w:val="Footer"/>
+    <w:uiPriority w:val="99"/>
+    <w:rsid w:val="00127E5A"/>
+  </w:style>
 </w:styles>
 </file>
 

</xml_diff>